<commit_message>
ispravljeni bagovi, dodat zavrsni rad
</commit_message>
<xml_diff>
--- a/Opis problematike.docx
+++ b/Opis problematike.docx
@@ -13,7 +13,16 @@
         <w:jc w:val="both"/>
       </w:pPr>
       <w:r>
-        <w:t>Danas živimo sve užurbanijim životnim stilom, gde je vreme ključni resurs sa postizanje zacrtanih ciljeva. Često u frizerskim salonima, kod individualnih trenera itd. profesionalci moraju da se bave organizacijom i raspore</w:t>
+        <w:t xml:space="preserve">Danas živimo sve užurbanijim životnim stilom, gde je vreme ključni resurs sa postizanje zacrtanih ciljeva. Često u frizerskim salonima, kod </w:t>
+      </w:r>
+      <w:r>
+        <w:rPr>
+          <w:lang w:val="en-US"/>
+        </w:rPr>
+        <w:t>personalnih</w:t>
+      </w:r>
+      <w:r>
+        <w:t xml:space="preserve"> trenera itd. profesionalci moraju da se bave organizacijom i raspore</w:t>
       </w:r>
       <w:r>
         <w:t>đ</w:t>
@@ -32,8 +41,6 @@
       <w:r>
         <w:t>zakazivanje</w:t>
       </w:r>
-      <w:bookmarkStart w:id="0" w:name="_GoBack"/>
-      <w:bookmarkEnd w:id="0"/>
       <w:r>
         <w:t xml:space="preserve">, koji će rasteretiti profesionalce bespotrebnih briga i omogućiti mušterijama veći izbor i bolji pregled dostupnosti uslužnih delatnosti. Na taj način, ušteđeno je vreme obema stranama i postignut je efikasniji način komunikacije i organizacije. </w:t>
       </w:r>
@@ -107,6 +114,8 @@
         </w:rPr>
         <w:t>//dodati za izbor baze – nestrukturirani podaci i sl.</w:t>
       </w:r>
+      <w:bookmarkStart w:id="0" w:name="_GoBack"/>
+      <w:bookmarkEnd w:id="0"/>
     </w:p>
     <w:sectPr>
       <w:pgSz w:w="11906" w:h="16838"/>

</xml_diff>